<commit_message>
calculate the score of every possible trace
</commit_message>
<xml_diff>
--- a/HWS/HW2/HW2 V2 FAQ.docx
+++ b/HWS/HW2/HW2 V2 FAQ.docx
@@ -309,29 +309,16 @@
           <w:highlight w:val="cyan"/>
         </w:rPr>
       </w:pPr>
-      <w:bookmarkStart w:id="0" w:name="_GoBack"/>
-      <w:r>
-        <w:rPr>
-          <w:rFonts w:ascii="Calibri" w:eastAsia="Times New Roman" w:hAnsi="Calibri" w:cs="Times New Roman"/>
-          <w:color w:val="000000"/>
-          <w:kern w:val="0"/>
-          <w:sz w:val="22"/>
-          <w:szCs w:val="22"/>
-          <w:highlight w:val="cyan"/>
-        </w:rPr>
-        <w:t xml:space="preserve">“Both SPLA and LAHSA have limited resources that must be used efficiently. Efficiency is </w:t>
-      </w:r>
-      <w:bookmarkEnd w:id="0"/>
-      <w:r>
-        <w:rPr>
-          <w:rFonts w:ascii="Calibri" w:eastAsia="Times New Roman" w:hAnsi="Calibri" w:cs="Times New Roman"/>
-          <w:color w:val="000000"/>
-          <w:kern w:val="0"/>
-          <w:sz w:val="22"/>
-          <w:szCs w:val="22"/>
-          <w:highlight w:val="cyan"/>
-        </w:rPr>
-        <w:t>calculated by how many of the spaces are used during the week. … SPLA tries to maximize its efficiency rate.” The 80% requirement has been removed in V2.</w:t>
+      <w:r>
+        <w:rPr>
+          <w:rFonts w:ascii="Calibri" w:eastAsia="Times New Roman" w:hAnsi="Calibri" w:cs="Times New Roman"/>
+          <w:color w:val="000000"/>
+          <w:kern w:val="0"/>
+          <w:sz w:val="22"/>
+          <w:szCs w:val="22"/>
+          <w:highlight w:val="cyan"/>
+        </w:rPr>
+        <w:t>“Both SPLA and LAHSA have limited resources that must be used efficiently. Efficiency is calculated by how many of the spaces are used during the week. … SPLA tries to maximize its efficiency rate.” The 80% requirement has been removed in V2.</w:t>
       </w:r>
     </w:p>
     <w:p>
@@ -940,7 +927,20 @@
           <w:szCs w:val="22"/>
           <w:highlight w:val="cyan"/>
         </w:rPr>
-        <w:t>No. “Second line: strictly positive 32-bit integer p, the number of spaces in the parking lot.”</w:t>
+        <w:t xml:space="preserve">No. “Second line: strictly positive 32-bit integer p, the number of spaces in the parking </w:t>
+      </w:r>
+      <w:bookmarkStart w:id="0" w:name="_GoBack"/>
+      <w:bookmarkEnd w:id="0"/>
+      <w:r>
+        <w:rPr>
+          <w:rFonts w:ascii="Calibri" w:eastAsia="Times New Roman" w:hAnsi="Calibri" w:cs="Times New Roman"/>
+          <w:color w:val="000000"/>
+          <w:kern w:val="0"/>
+          <w:sz w:val="22"/>
+          <w:szCs w:val="22"/>
+          <w:highlight w:val="cyan"/>
+        </w:rPr>
+        <w:t>lot.”</w:t>
       </w:r>
     </w:p>
     <w:p>
@@ -964,7 +964,28 @@
           <w:sz w:val="22"/>
           <w:szCs w:val="22"/>
         </w:rPr>
-        <w:t>What is a tie?</w:t>
+        <w:t xml:space="preserve">What is a </w:t>
+      </w:r>
+      <w:r>
+        <w:rPr>
+          <w:rFonts w:ascii="Calibri" w:eastAsia="Times New Roman" w:hAnsi="Calibri" w:cs="Times New Roman"/>
+          <w:color w:val="000000"/>
+          <w:kern w:val="0"/>
+          <w:sz w:val="22"/>
+          <w:szCs w:val="22"/>
+          <w:highlight w:val="green"/>
+        </w:rPr>
+        <w:t>tie</w:t>
+      </w:r>
+      <w:r>
+        <w:rPr>
+          <w:rFonts w:ascii="Calibri" w:eastAsia="Times New Roman" w:hAnsi="Calibri" w:cs="Times New Roman"/>
+          <w:color w:val="000000"/>
+          <w:kern w:val="0"/>
+          <w:sz w:val="22"/>
+          <w:szCs w:val="22"/>
+        </w:rPr>
+        <w:t>?</w:t>
       </w:r>
       <w:r>
         <w:rPr>

</xml_diff>